<commit_message>
few bug fixes and stuff
</commit_message>
<xml_diff>
--- a/uploads/Schedule_for_May_4th.docx
+++ b/uploads/Schedule_for_May_4th.docx
@@ -29,7 +29,6 @@
       </w:r>
       <w:r>
         <w:br/>
-        <w:t>Eat – 8:00AM</w:t>
       </w:r>
     </w:p>
     <w:p>
@@ -40,6 +39,16 @@
     <w:p>
       <w:r>
         <w:t>Sleep – 5:00PM</w:t>
+      </w:r>
+    </w:p>
+    <w:p>
+      <w:r>
+        <w:t>Eat – 8:00AM</w:t>
+      </w:r>
+    </w:p>
+    <w:p>
+      <w:r>
+        <w:t>Clean cat – 4:30AM</w:t>
       </w:r>
     </w:p>
     <w:sectPr>

</xml_diff>